<commit_message>
Actualización, abrir para detalles
</commit_message>
<xml_diff>
--- a/Documentacion.docx
+++ b/Documentacion.docx
@@ -254,20 +254,135 @@
       <w:r>
         <w:t xml:space="preserve">DetalleArtista </w:t>
       </w:r>
+      <w:proofErr w:type="spellStart"/>
       <w:r>
         <w:rPr>
           <w:color w:val="00B0F0"/>
         </w:rPr>
-        <w:t xml:space="preserve">detArt </w:t>
-      </w:r>
-      <w:r>
-        <w:t>= new DetalleArtista</w:t>
-      </w:r>
-    </w:p>
-    <w:p>
-      <w:pPr>
-        <w:ind w:left="360" w:firstLine="348"/>
-      </w:pPr>
+        <w:t>detArt</w:t>
+      </w:r>
+      <w:proofErr w:type="spellEnd"/>
+      <w:r>
+        <w:rPr>
+          <w:color w:val="00B0F0"/>
+        </w:rPr>
+        <w:t xml:space="preserve"> </w:t>
+      </w:r>
+      <w:r>
+        <w:t xml:space="preserve">= new </w:t>
+      </w:r>
+      <w:proofErr w:type="spellStart"/>
+      <w:r>
+        <w:t>DetalleArtista</w:t>
+      </w:r>
+      <w:proofErr w:type="spellEnd"/>
+    </w:p>
+    <w:p>
+      <w:r>
+        <w:t>Para referencia</w:t>
+      </w:r>
+      <w:r>
+        <w:t>r</w:t>
+      </w:r>
+      <w:r>
+        <w:t xml:space="preserve"> las interfaces</w:t>
+      </w:r>
+      <w:r>
+        <w:t xml:space="preserve"> que tienen como nombre de la entidad una palabra compuesta</w:t>
+      </w:r>
+      <w:r>
+        <w:t xml:space="preserve"> utilizar la misma sintaxis anterior más “EJB”</w:t>
+      </w:r>
+      <w:r>
+        <w:t>.</w:t>
+      </w:r>
+    </w:p>
+    <w:p>
+      <w:r>
+        <w:tab/>
+        <w:t>Ejemplo:</w:t>
+      </w:r>
+    </w:p>
+    <w:p>
+      <w:r>
+        <w:tab/>
+      </w:r>
+      <w:proofErr w:type="spellStart"/>
+      <w:r>
+        <w:t>p</w:t>
+      </w:r>
+      <w:r>
+        <w:t>rivate</w:t>
+      </w:r>
+      <w:proofErr w:type="spellEnd"/>
+      <w:r>
+        <w:t xml:space="preserve"> </w:t>
+      </w:r>
+      <w:proofErr w:type="spellStart"/>
+      <w:r>
+        <w:t>DetalleArtista</w:t>
+      </w:r>
+      <w:r>
+        <w:t>FacadeLocal</w:t>
+      </w:r>
+      <w:proofErr w:type="spellEnd"/>
+      <w:r>
+        <w:t xml:space="preserve"> </w:t>
+      </w:r>
+      <w:proofErr w:type="spellStart"/>
+      <w:r>
+        <w:rPr>
+          <w:color w:val="00B0F0"/>
+        </w:rPr>
+        <w:t>detArt</w:t>
+      </w:r>
+      <w:proofErr w:type="spellEnd"/>
+      <w:r>
+        <w:rPr>
+          <w:color w:val="00B0F0"/>
+        </w:rPr>
+        <w:t xml:space="preserve"> </w:t>
+      </w:r>
+      <w:r>
+        <w:t>EJB;</w:t>
+      </w:r>
+    </w:p>
+    <w:p>
+      <w:r>
+        <w:t>En caso de ser una única palabra, utilizar la palabra más “EJB”.</w:t>
+      </w:r>
+    </w:p>
+    <w:p>
+      <w:r>
+        <w:tab/>
+        <w:t xml:space="preserve">Ejemplo: </w:t>
+      </w:r>
+      <w:proofErr w:type="spellStart"/>
+      <w:r>
+        <w:t>private</w:t>
+      </w:r>
+      <w:bookmarkStart w:id="0" w:name="_GoBack"/>
+      <w:bookmarkEnd w:id="0"/>
+      <w:proofErr w:type="spellEnd"/>
+      <w:r>
+        <w:t xml:space="preserve"> </w:t>
+      </w:r>
+      <w:proofErr w:type="spellStart"/>
+      <w:r>
+        <w:t>CargoFacadeLocal</w:t>
+      </w:r>
+      <w:proofErr w:type="spellEnd"/>
+      <w:r>
+        <w:t xml:space="preserve"> </w:t>
+      </w:r>
+      <w:proofErr w:type="spellStart"/>
+      <w:r>
+        <w:t>cargoEJB</w:t>
+      </w:r>
+      <w:proofErr w:type="spellEnd"/>
+      <w:r>
+        <w:t>;</w:t>
+      </w:r>
     </w:p>
     <w:p>
       <w:r>
@@ -279,6 +394,7 @@
         <w:ind w:firstLine="708"/>
       </w:pPr>
       <w:r>
+        <w:lastRenderedPageBreak/>
         <w:t>Ejemplo:</w:t>
       </w:r>
     </w:p>
@@ -328,7 +444,6 @@
           <w:b/>
           <w:bCs/>
         </w:rPr>
-        <w:lastRenderedPageBreak/>
         <w:t>Mensajes:</w:t>
       </w:r>
     </w:p>
@@ -503,6 +618,7 @@
         <w:rPr>
           <w:noProof/>
         </w:rPr>
+        <w:lastRenderedPageBreak/>
         <w:drawing>
           <wp:anchor distT="0" distB="0" distL="114300" distR="114300" simplePos="0" relativeHeight="251658240" behindDoc="1" locked="0" layoutInCell="1" allowOverlap="1" wp14:anchorId="2571B967" wp14:editId="16E269A8">
             <wp:simplePos x="0" y="0"/>
@@ -629,7 +745,6 @@
           <w:sz w:val="24"/>
           <w:szCs w:val="24"/>
         </w:rPr>
-        <w:lastRenderedPageBreak/>
         <w:t>Vistas</w:t>
       </w:r>
     </w:p>
@@ -670,15 +785,7 @@
         <w:rPr>
           <w:color w:val="00B0F0"/>
         </w:rPr>
-        <w:t>vi</w:t>
-      </w:r>
-      <w:bookmarkStart w:id="0" w:name="_GoBack"/>
-      <w:bookmarkEnd w:id="0"/>
-      <w:r>
-        <w:rPr>
-          <w:color w:val="00B0F0"/>
-        </w:rPr>
-        <w:t>ew</w:t>
+        <w:t>view</w:t>
       </w:r>
       <w:r>
         <w:t>Artista.xhtml</w:t>

</xml_diff>

<commit_message>
Utilizar para evitar futuros conflictos
</commit_message>
<xml_diff>
--- a/Documentacion.docx
+++ b/Documentacion.docx
@@ -227,50 +227,78 @@
     <w:p>
       <w:pPr>
         <w:ind w:left="360" w:firstLine="348"/>
-      </w:pPr>
-      <w:r>
-        <w:t>A</w:t>
-      </w:r>
-      <w:r>
-        <w:t>rtista</w:t>
-      </w:r>
-      <w:r>
+        <w:rPr>
+          <w:lang w:val="en-US"/>
+        </w:rPr>
+      </w:pPr>
+      <w:proofErr w:type="spellStart"/>
+      <w:r>
+        <w:rPr>
+          <w:lang w:val="en-US"/>
+        </w:rPr>
+        <w:t>Artista</w:t>
+      </w:r>
+      <w:proofErr w:type="spellEnd"/>
+      <w:r>
+        <w:rPr>
+          <w:lang w:val="en-US"/>
+        </w:rPr>
         <w:t xml:space="preserve"> </w:t>
       </w:r>
       <w:r>
         <w:rPr>
           <w:color w:val="00B0F0"/>
+          <w:lang w:val="en-US"/>
         </w:rPr>
         <w:t xml:space="preserve">art </w:t>
       </w:r>
       <w:r>
+        <w:rPr>
+          <w:lang w:val="en-US"/>
+        </w:rPr>
         <w:t xml:space="preserve">= new </w:t>
       </w:r>
-      <w:proofErr w:type="gramStart"/>
-      <w:r>
-        <w:t>Artista(</w:t>
-      </w:r>
-      <w:proofErr w:type="gramEnd"/>
-      <w:r>
-        <w:t>);</w:t>
+      <w:proofErr w:type="spellStart"/>
+      <w:r>
+        <w:rPr>
+          <w:lang w:val="en-US"/>
+        </w:rPr>
+        <w:t>Artista</w:t>
+      </w:r>
+      <w:proofErr w:type="spellEnd"/>
+      <w:r>
+        <w:rPr>
+          <w:lang w:val="en-US"/>
+        </w:rPr>
+        <w:t>();</w:t>
       </w:r>
     </w:p>
     <w:p>
       <w:pPr>
         <w:ind w:left="360" w:firstLine="348"/>
+        <w:rPr>
+          <w:lang w:val="en-US"/>
+        </w:rPr>
       </w:pPr>
       <w:proofErr w:type="spellStart"/>
       <w:r>
+        <w:rPr>
+          <w:lang w:val="en-US"/>
+        </w:rPr>
         <w:t>DetalleArtista</w:t>
       </w:r>
       <w:proofErr w:type="spellEnd"/>
       <w:r>
+        <w:rPr>
+          <w:lang w:val="en-US"/>
+        </w:rPr>
         <w:t xml:space="preserve"> </w:t>
       </w:r>
       <w:proofErr w:type="spellStart"/>
       <w:r>
         <w:rPr>
           <w:color w:val="00B0F0"/>
+          <w:lang w:val="en-US"/>
         </w:rPr>
         <w:t>detArt</w:t>
       </w:r>
@@ -278,14 +306,21 @@
       <w:r>
         <w:rPr>
           <w:color w:val="00B0F0"/>
+          <w:lang w:val="en-US"/>
         </w:rPr>
         <w:t xml:space="preserve"> </w:t>
       </w:r>
       <w:r>
+        <w:rPr>
+          <w:lang w:val="en-US"/>
+        </w:rPr>
         <w:t xml:space="preserve">= new </w:t>
       </w:r>
       <w:proofErr w:type="spellStart"/>
       <w:r>
+        <w:rPr>
+          <w:lang w:val="en-US"/>
+        </w:rPr>
         <w:t>DetalleArtista</w:t>
       </w:r>
       <w:proofErr w:type="spellEnd"/>
@@ -394,39 +429,61 @@
       <w:r>
         <w:t>;</w:t>
       </w:r>
+    </w:p>
+    <w:p>
+      <w:r>
+        <w:t>Los nombres de los controladores iniciaran con la letra C y luego el nombre de la entidad.</w:t>
+      </w:r>
+    </w:p>
+    <w:p>
+      <w:pPr>
+        <w:ind w:firstLine="708"/>
+      </w:pPr>
+      <w:r>
+        <w:lastRenderedPageBreak/>
+        <w:t>Ejemplo:</w:t>
+      </w:r>
+    </w:p>
+    <w:p>
+      <w:pPr>
+        <w:ind w:firstLine="708"/>
+      </w:pPr>
+      <w:r>
+        <w:t xml:space="preserve">Nombre del controlador de la clase Artista:   </w:t>
+      </w:r>
+      <w:r>
+        <w:rPr>
+          <w:color w:val="00B0F0"/>
+        </w:rPr>
+        <w:t>C</w:t>
+      </w:r>
+      <w:r>
+        <w:t>artista</w:t>
+      </w:r>
+    </w:p>
+    <w:p>
+      <w:pPr>
+        <w:ind w:firstLine="708"/>
+      </w:pPr>
+      <w:r>
+        <w:t xml:space="preserve">Para compuestas:  </w:t>
+      </w:r>
+      <w:proofErr w:type="spellStart"/>
+      <w:r>
+        <w:rPr>
+          <w:color w:val="00B0F0"/>
+        </w:rPr>
+        <w:t>C</w:t>
+      </w:r>
+      <w:r>
+        <w:t>TipoComplemento</w:t>
+      </w:r>
+      <w:proofErr w:type="spellEnd"/>
+      <w:r>
+        <w:t>.</w:t>
+      </w:r>
       <w:bookmarkStart w:id="0" w:name="_GoBack"/>
       <w:bookmarkEnd w:id="0"/>
-    </w:p>
-    <w:p>
-      <w:r>
-        <w:t>Los nombres de los controladores iniciaran con la letra C y luego el nombre de la entidad.</w:t>
-      </w:r>
-    </w:p>
-    <w:p>
-      <w:pPr>
-        <w:ind w:firstLine="708"/>
-      </w:pPr>
-      <w:r>
-        <w:lastRenderedPageBreak/>
-        <w:t>Ejemplo:</w:t>
-      </w:r>
-    </w:p>
-    <w:p>
-      <w:pPr>
-        <w:ind w:firstLine="708"/>
-      </w:pPr>
-      <w:r>
-        <w:t xml:space="preserve">Nombre del controlador de la clase Artista:   </w:t>
-      </w:r>
-      <w:r>
-        <w:rPr>
-          <w:color w:val="00B0F0"/>
-        </w:rPr>
-        <w:t>C</w:t>
-      </w:r>
-      <w:r>
-        <w:t>artista</w:t>
-      </w:r>
     </w:p>
     <w:p>
       <w:pPr>
@@ -521,15 +578,7 @@
     </w:p>
     <w:p>
       <w:r>
-        <w:t xml:space="preserve">mensa= new </w:t>
-      </w:r>
-      <w:proofErr w:type="gramStart"/>
-      <w:r>
-        <w:t>FacesMessage(</w:t>
-      </w:r>
-      <w:proofErr w:type="gramEnd"/>
-      <w:r>
-        <w:t xml:space="preserve">FacesMessage.SEVERITY_INFO,"Completado", </w:t>
+        <w:t xml:space="preserve">mensa= new FacesMessage(FacesMessage.SEVERITY_INFO,"Completado", </w:t>
       </w:r>
       <w:r>
         <w:t xml:space="preserve">“Mensaje de </w:t>
@@ -625,15 +674,7 @@
     </w:p>
     <w:p>
       <w:r>
-        <w:t xml:space="preserve">mensa= new </w:t>
-      </w:r>
-      <w:proofErr w:type="gramStart"/>
-      <w:r>
-        <w:t>FacesMessage(</w:t>
-      </w:r>
-      <w:proofErr w:type="gramEnd"/>
-      <w:r>
-        <w:t xml:space="preserve">FacesMessage.SEVERITY_ERROR,"Error", </w:t>
+        <w:t xml:space="preserve">mensa= new FacesMessage(FacesMessage.SEVERITY_ERROR,"Error", </w:t>
       </w:r>
       <w:r>
         <w:t>“Mensaje de error”</w:t>

</xml_diff>

<commit_message>
Se cambio el nombre de clear a clean en un método
</commit_message>
<xml_diff>
--- a/Documentacion.docx
+++ b/Documentacion.docx
@@ -227,100 +227,51 @@
     <w:p>
       <w:pPr>
         <w:ind w:left="360" w:firstLine="348"/>
-        <w:rPr>
-          <w:lang w:val="en-US"/>
-        </w:rPr>
+      </w:pPr>
+      <w:r>
+        <w:t xml:space="preserve">Artista </w:t>
+      </w:r>
+      <w:r>
+        <w:rPr>
+          <w:color w:val="00B0F0"/>
+        </w:rPr>
+        <w:t xml:space="preserve">art </w:t>
+      </w:r>
+      <w:r>
+        <w:t>= new Artista();</w:t>
+      </w:r>
+    </w:p>
+    <w:p>
+      <w:pPr>
+        <w:ind w:left="360" w:firstLine="348"/>
       </w:pPr>
       <w:proofErr w:type="spellStart"/>
       <w:r>
-        <w:rPr>
-          <w:lang w:val="en-US"/>
-        </w:rPr>
-        <w:t>Artista</w:t>
+        <w:t>DetalleArtista</w:t>
       </w:r>
       <w:proofErr w:type="spellEnd"/>
       <w:r>
-        <w:rPr>
-          <w:lang w:val="en-US"/>
-        </w:rPr>
         <w:t xml:space="preserve"> </w:t>
       </w:r>
+      <w:proofErr w:type="spellStart"/>
       <w:r>
         <w:rPr>
           <w:color w:val="00B0F0"/>
-          <w:lang w:val="en-US"/>
-        </w:rPr>
-        <w:t xml:space="preserve">art </w:t>
-      </w:r>
-      <w:r>
-        <w:rPr>
-          <w:lang w:val="en-US"/>
-        </w:rPr>
+        </w:rPr>
+        <w:t>detArt</w:t>
+      </w:r>
+      <w:proofErr w:type="spellEnd"/>
+      <w:r>
+        <w:rPr>
+          <w:color w:val="00B0F0"/>
+        </w:rPr>
+        <w:t xml:space="preserve"> </w:t>
+      </w:r>
+      <w:r>
         <w:t xml:space="preserve">= new </w:t>
       </w:r>
       <w:proofErr w:type="spellStart"/>
       <w:r>
-        <w:rPr>
-          <w:lang w:val="en-US"/>
-        </w:rPr>
-        <w:t>Artista</w:t>
-      </w:r>
-      <w:proofErr w:type="spellEnd"/>
-      <w:r>
-        <w:rPr>
-          <w:lang w:val="en-US"/>
-        </w:rPr>
-        <w:t>();</w:t>
-      </w:r>
-    </w:p>
-    <w:p>
-      <w:pPr>
-        <w:ind w:left="360" w:firstLine="348"/>
-        <w:rPr>
-          <w:lang w:val="en-US"/>
-        </w:rPr>
-      </w:pPr>
-      <w:proofErr w:type="spellStart"/>
-      <w:r>
-        <w:rPr>
-          <w:lang w:val="en-US"/>
-        </w:rPr>
-        <w:t>DetalleArtista</w:t>
-      </w:r>
-      <w:proofErr w:type="spellEnd"/>
-      <w:r>
-        <w:rPr>
-          <w:lang w:val="en-US"/>
-        </w:rPr>
-        <w:t xml:space="preserve"> </w:t>
-      </w:r>
-      <w:proofErr w:type="spellStart"/>
-      <w:r>
-        <w:rPr>
-          <w:color w:val="00B0F0"/>
-          <w:lang w:val="en-US"/>
-        </w:rPr>
-        <w:t>detArt</w:t>
-      </w:r>
-      <w:proofErr w:type="spellEnd"/>
-      <w:r>
-        <w:rPr>
-          <w:color w:val="00B0F0"/>
-          <w:lang w:val="en-US"/>
-        </w:rPr>
-        <w:t xml:space="preserve"> </w:t>
-      </w:r>
-      <w:r>
-        <w:rPr>
-          <w:lang w:val="en-US"/>
-        </w:rPr>
-        <w:t xml:space="preserve">= new </w:t>
-      </w:r>
-      <w:proofErr w:type="spellStart"/>
-      <w:r>
-        <w:rPr>
-          <w:lang w:val="en-US"/>
-        </w:rPr>
         <w:t>DetalleArtista</w:t>
       </w:r>
       <w:proofErr w:type="spellEnd"/>
@@ -482,8 +433,6 @@
       <w:r>
         <w:t>.</w:t>
       </w:r>
-      <w:bookmarkStart w:id="0" w:name="_GoBack"/>
-      <w:bookmarkEnd w:id="0"/>
     </w:p>
     <w:p>
       <w:pPr>
@@ -499,7 +448,23 @@
         </w:numPr>
       </w:pPr>
       <w:r>
-        <w:t>Nombre de los métodos, se deberán escribir en inglés: save, update, find, findAll, delete y clear.</w:t>
+        <w:t>Nombre de los mét</w:t>
+      </w:r>
+      <w:bookmarkStart w:id="0" w:name="_GoBack"/>
+      <w:bookmarkEnd w:id="0"/>
+      <w:r>
+        <w:t xml:space="preserve">odos, se deberán escribir en inglés: save, update, find, findAll, delete y </w:t>
+      </w:r>
+      <w:proofErr w:type="spellStart"/>
+      <w:r>
+        <w:t>clea</w:t>
+      </w:r>
+      <w:r>
+        <w:t>n</w:t>
+      </w:r>
+      <w:proofErr w:type="spellEnd"/>
+      <w:r>
+        <w:t>.</w:t>
       </w:r>
     </w:p>
     <w:p>

</xml_diff>